<commit_message>
add: sessions and getUsers
</commit_message>
<xml_diff>
--- a/NIRM 3.docx
+++ b/NIRM 3.docx
@@ -33,7 +33,67 @@
           <w:sz w:val="28"/>
           <w:szCs w:val="28"/>
         </w:rPr>
-        <w:t xml:space="preserve">МИНИСТЕРСТВО ОБРАЗОВАНИЯ И НАУКИ </w:t>
+        <w:t>МИНИСТЕРСТВО</w:t>
+      </w:r>
+      <w:r>
+        <w:rPr>
+          <w:rFonts w:hint="default" w:eastAsia="Arial"/>
+          <w:sz w:val="28"/>
+          <w:szCs w:val="28"/>
+          <w:lang w:val="ru-RU"/>
+        </w:rPr>
+        <w:t xml:space="preserve"> </w:t>
+      </w:r>
+      <w:r>
+        <w:rPr>
+          <w:rFonts w:eastAsia="Arial"/>
+          <w:sz w:val="28"/>
+          <w:szCs w:val="28"/>
+        </w:rPr>
+        <w:t xml:space="preserve">НАУКИ </w:t>
+      </w:r>
+      <w:r>
+        <w:rPr>
+          <w:rFonts w:eastAsia="Arial"/>
+          <w:sz w:val="28"/>
+          <w:szCs w:val="28"/>
+          <w:lang w:val="ru-RU"/>
+        </w:rPr>
+        <w:t>И</w:t>
+      </w:r>
+      <w:r>
+        <w:rPr>
+          <w:rFonts w:hint="default" w:eastAsia="Arial"/>
+          <w:sz w:val="28"/>
+          <w:szCs w:val="28"/>
+          <w:lang w:val="ru-RU"/>
+        </w:rPr>
+        <w:t xml:space="preserve"> ВЫСШЕГО </w:t>
+      </w:r>
+      <w:r>
+        <w:rPr>
+          <w:rFonts w:eastAsia="Arial"/>
+          <w:sz w:val="28"/>
+          <w:szCs w:val="28"/>
+        </w:rPr>
+        <w:t>ОБРАЗОВАНИ</w:t>
+      </w:r>
+      <w:r>
+        <w:rPr>
+          <w:rFonts w:eastAsia="Arial"/>
+          <w:sz w:val="28"/>
+          <w:szCs w:val="28"/>
+          <w:lang w:val="ru-RU"/>
+        </w:rPr>
+        <w:t>Я</w:t>
+      </w:r>
+      <w:r>
+        <w:rPr>
+          <w:rFonts w:eastAsia="Arial"/>
+          <w:sz w:val="28"/>
+          <w:szCs w:val="28"/>
+        </w:rPr>
+        <w:t xml:space="preserve"> </w:t>
       </w:r>
     </w:p>
     <w:p>
@@ -69,6 +129,8 @@
         </w:rPr>
         <w:t xml:space="preserve">РЕСПУБЛИКИ КАЗАХСТАН </w:t>
       </w:r>
+      <w:bookmarkStart w:id="0" w:name="_GoBack"/>
+      <w:bookmarkEnd w:id="0"/>
     </w:p>
     <w:p>
       <w:pPr>
@@ -1623,7 +1685,7 @@
           <w:szCs w:val="28"/>
           <w:lang w:val="ru-RU"/>
         </w:rPr>
-        <w:t>10</w:t>
+        <w:t>9</w:t>
       </w:r>
     </w:p>
     <w:p>
@@ -2917,6 +2979,7 @@
     <w:p>
       <w:pPr>
         <w:numPr>
+          <w:ilvl w:val="0"/>
           <w:numId w:val="0"/>
         </w:numPr>
         <w:suppressAutoHyphens/>
@@ -4958,15 +5021,7 @@
           <w:sz w:val="28"/>
           <w:szCs w:val="28"/>
         </w:rPr>
-        <w:t>Использование Bootstrap для повышения отзывчивос</w:t>
-      </w:r>
-      <w:r>
-        <w:rPr>
-          <w:rFonts w:hint="default"/>
-          <w:sz w:val="28"/>
-          <w:szCs w:val="28"/>
-        </w:rPr>
-        <w:t>ти:</w:t>
+        <w:t>Использование Bootstrap для повышения отзывчивости:</w:t>
       </w:r>
     </w:p>
     <w:p>
@@ -5482,7 +5537,15 @@
           <w:lang w:val="ru-RU"/>
         </w:rPr>
         <w:tab/>
-        <w:t>- Хранение нужных правил и статей по технике безопасности для организации</w:t>
+      </w:r>
+      <w:r>
+        <w:rPr>
+          <w:rFonts w:hint="default"/>
+          <w:sz w:val="28"/>
+          <w:szCs w:val="28"/>
+          <w:lang w:val="ru-RU"/>
+        </w:rPr>
+        <w:t>- Автоматизация работы инженера по технике безопасности, путём ведения журнала онлайн</w:t>
       </w:r>
     </w:p>
     <w:p>
@@ -5525,10 +5588,16 @@
           <w:lang w:val="ru-RU"/>
         </w:rPr>
         <w:tab/>
-        <w:t>- Многопользовательское приложение позволяющее сотрудникам ознакомляться с интересующими правилами</w:t>
-      </w:r>
-      <w:bookmarkStart w:id="0" w:name="_GoBack"/>
-      <w:bookmarkEnd w:id="0"/>
+      </w:r>
+      <w:r>
+        <w:rPr>
+          <w:rFonts w:hint="default"/>
+          <w:sz w:val="28"/>
+          <w:szCs w:val="28"/>
+          <w:lang w:val="ru-RU"/>
+        </w:rPr>
+        <w:t>- Хранение нужных правил и статей по ТБ для организации</w:t>
+      </w:r>
     </w:p>
     <w:p>
       <w:pPr>
@@ -5562,6 +5631,1055 @@
           <w:lang w:val="ru-RU"/>
         </w:rPr>
       </w:pPr>
+      <w:r>
+        <w:rPr>
+          <w:rFonts w:hint="default"/>
+          <w:sz w:val="28"/>
+          <w:szCs w:val="28"/>
+          <w:lang w:val="ru-RU"/>
+        </w:rPr>
+        <w:tab/>
+      </w:r>
+      <w:r>
+        <w:rPr>
+          <w:rFonts w:hint="default"/>
+          <w:sz w:val="28"/>
+          <w:szCs w:val="28"/>
+          <w:lang w:val="ru-RU"/>
+        </w:rPr>
+        <w:t>- Многопользовательское приложение позволяющее сотрудникам ознакомляться с интересующими правилами</w:t>
+      </w:r>
+    </w:p>
+    <w:p>
+      <w:pPr>
+        <w:keepNext w:val="0"/>
+        <w:keepLines w:val="0"/>
+        <w:pageBreakBefore w:val="0"/>
+        <w:widowControl/>
+        <w:numPr>
+          <w:ilvl w:val="0"/>
+          <w:numId w:val="0"/>
+        </w:numPr>
+        <w:tabs>
+          <w:tab w:val="left" w:pos="420"/>
+        </w:tabs>
+        <w:suppressAutoHyphens/>
+        <w:kinsoku/>
+        <w:wordWrap/>
+        <w:overflowPunct/>
+        <w:topLinePunct w:val="0"/>
+        <w:autoSpaceDE/>
+        <w:autoSpaceDN/>
+        <w:bidi w:val="0"/>
+        <w:adjustRightInd/>
+        <w:snapToGrid/>
+        <w:spacing w:after="0" w:line="240" w:lineRule="auto"/>
+        <w:textAlignment w:val="auto"/>
+        <w:rPr>
+          <w:rFonts w:hint="default"/>
+          <w:sz w:val="28"/>
+          <w:szCs w:val="28"/>
+          <w:lang w:val="ru-RU"/>
+        </w:rPr>
+      </w:pPr>
+      <w:r>
+        <w:rPr>
+          <w:rFonts w:hint="default"/>
+          <w:sz w:val="28"/>
+          <w:szCs w:val="28"/>
+          <w:lang w:val="ru-RU"/>
+        </w:rPr>
+        <w:tab/>
+      </w:r>
+      <w:r>
+        <w:rPr>
+          <w:rFonts w:hint="default"/>
+          <w:sz w:val="28"/>
+          <w:szCs w:val="28"/>
+          <w:lang w:val="ru-RU"/>
+        </w:rPr>
+        <w:t>- Возможность прохождения требуемых правил дистанционно или без участия инженера по ТБ</w:t>
+      </w:r>
+    </w:p>
+    <w:p>
+      <w:pPr>
+        <w:keepNext w:val="0"/>
+        <w:keepLines w:val="0"/>
+        <w:pageBreakBefore w:val="0"/>
+        <w:widowControl/>
+        <w:numPr>
+          <w:ilvl w:val="0"/>
+          <w:numId w:val="0"/>
+        </w:numPr>
+        <w:tabs>
+          <w:tab w:val="left" w:pos="420"/>
+        </w:tabs>
+        <w:suppressAutoHyphens/>
+        <w:kinsoku/>
+        <w:wordWrap/>
+        <w:overflowPunct/>
+        <w:topLinePunct w:val="0"/>
+        <w:autoSpaceDE/>
+        <w:autoSpaceDN/>
+        <w:bidi w:val="0"/>
+        <w:adjustRightInd/>
+        <w:snapToGrid/>
+        <w:spacing w:after="0" w:line="240" w:lineRule="auto"/>
+        <w:textAlignment w:val="auto"/>
+        <w:rPr>
+          <w:rFonts w:hint="default"/>
+          <w:sz w:val="28"/>
+          <w:szCs w:val="28"/>
+          <w:lang w:val="ru-RU"/>
+        </w:rPr>
+      </w:pPr>
+      <w:r>
+        <w:rPr>
+          <w:rFonts w:hint="default"/>
+          <w:sz w:val="28"/>
+          <w:szCs w:val="28"/>
+          <w:lang w:val="ru-RU"/>
+        </w:rPr>
+        <w:tab/>
+      </w:r>
+      <w:r>
+        <w:rPr>
+          <w:rFonts w:hint="default"/>
+          <w:sz w:val="28"/>
+          <w:szCs w:val="28"/>
+          <w:lang w:val="ru-RU"/>
+        </w:rPr>
+        <w:t>- Функционал для мониторинга и отслеживания соблюдения правил ТБ среди работников</w:t>
+      </w:r>
+    </w:p>
+    <w:p>
+      <w:pPr>
+        <w:keepNext w:val="0"/>
+        <w:keepLines w:val="0"/>
+        <w:pageBreakBefore w:val="0"/>
+        <w:widowControl/>
+        <w:numPr>
+          <w:ilvl w:val="0"/>
+          <w:numId w:val="0"/>
+        </w:numPr>
+        <w:tabs>
+          <w:tab w:val="left" w:pos="420"/>
+        </w:tabs>
+        <w:suppressAutoHyphens/>
+        <w:kinsoku/>
+        <w:wordWrap/>
+        <w:overflowPunct/>
+        <w:topLinePunct w:val="0"/>
+        <w:autoSpaceDE/>
+        <w:autoSpaceDN/>
+        <w:bidi w:val="0"/>
+        <w:adjustRightInd/>
+        <w:snapToGrid/>
+        <w:spacing w:after="0" w:line="240" w:lineRule="auto"/>
+        <w:textAlignment w:val="auto"/>
+        <w:rPr>
+          <w:rFonts w:hint="default"/>
+          <w:sz w:val="28"/>
+          <w:szCs w:val="28"/>
+          <w:lang w:val="en-US"/>
+        </w:rPr>
+      </w:pPr>
+      <w:r>
+        <w:rPr>
+          <w:rFonts w:hint="default"/>
+          <w:sz w:val="28"/>
+          <w:szCs w:val="28"/>
+          <w:lang w:val="ru-RU"/>
+        </w:rPr>
+        <w:tab/>
+      </w:r>
+      <w:r>
+        <w:rPr>
+          <w:rFonts w:hint="default"/>
+          <w:sz w:val="28"/>
+          <w:szCs w:val="28"/>
+          <w:lang w:val="ru-RU"/>
+        </w:rPr>
+        <w:t>- Прохождение с проверкой понимания правил</w:t>
+      </w:r>
+    </w:p>
+    <w:p>
+      <w:pPr>
+        <w:keepNext w:val="0"/>
+        <w:keepLines w:val="0"/>
+        <w:pageBreakBefore w:val="0"/>
+        <w:widowControl/>
+        <w:numPr>
+          <w:ilvl w:val="0"/>
+          <w:numId w:val="0"/>
+        </w:numPr>
+        <w:tabs>
+          <w:tab w:val="left" w:pos="420"/>
+        </w:tabs>
+        <w:suppressAutoHyphens/>
+        <w:kinsoku/>
+        <w:wordWrap/>
+        <w:overflowPunct/>
+        <w:topLinePunct w:val="0"/>
+        <w:autoSpaceDE/>
+        <w:autoSpaceDN/>
+        <w:bidi w:val="0"/>
+        <w:adjustRightInd/>
+        <w:snapToGrid/>
+        <w:spacing w:after="0" w:line="240" w:lineRule="auto"/>
+        <w:textAlignment w:val="auto"/>
+        <w:rPr>
+          <w:rFonts w:hint="default"/>
+          <w:sz w:val="28"/>
+          <w:szCs w:val="28"/>
+          <w:lang w:val="en-US"/>
+        </w:rPr>
+      </w:pPr>
+    </w:p>
+    <w:p>
+      <w:pPr>
+        <w:keepNext w:val="0"/>
+        <w:keepLines w:val="0"/>
+        <w:pageBreakBefore w:val="0"/>
+        <w:widowControl/>
+        <w:numPr>
+          <w:ilvl w:val="0"/>
+          <w:numId w:val="0"/>
+        </w:numPr>
+        <w:tabs>
+          <w:tab w:val="left" w:pos="420"/>
+        </w:tabs>
+        <w:suppressAutoHyphens/>
+        <w:kinsoku/>
+        <w:wordWrap/>
+        <w:overflowPunct/>
+        <w:topLinePunct w:val="0"/>
+        <w:autoSpaceDE/>
+        <w:autoSpaceDN/>
+        <w:bidi w:val="0"/>
+        <w:adjustRightInd/>
+        <w:snapToGrid/>
+        <w:spacing w:after="0" w:line="240" w:lineRule="auto"/>
+        <w:textAlignment w:val="auto"/>
+        <w:rPr>
+          <w:rFonts w:hint="default"/>
+          <w:sz w:val="28"/>
+          <w:szCs w:val="28"/>
+          <w:lang w:val="ru-RU"/>
+        </w:rPr>
+      </w:pPr>
+      <w:r>
+        <w:rPr>
+          <w:rFonts w:hint="default"/>
+          <w:sz w:val="28"/>
+          <w:szCs w:val="28"/>
+          <w:lang w:val="en-US"/>
+        </w:rPr>
+        <w:tab/>
+      </w:r>
+      <w:r>
+        <w:rPr>
+          <w:rFonts w:hint="default"/>
+          <w:sz w:val="28"/>
+          <w:szCs w:val="28"/>
+          <w:lang w:val="ru-RU"/>
+        </w:rPr>
+        <w:t>При входе на страницу, для каждого пользователя требуется авторизация.</w:t>
+      </w:r>
+    </w:p>
+    <w:p>
+      <w:pPr>
+        <w:keepNext w:val="0"/>
+        <w:keepLines w:val="0"/>
+        <w:pageBreakBefore w:val="0"/>
+        <w:widowControl/>
+        <w:numPr>
+          <w:ilvl w:val="0"/>
+          <w:numId w:val="0"/>
+        </w:numPr>
+        <w:tabs>
+          <w:tab w:val="left" w:pos="420"/>
+        </w:tabs>
+        <w:suppressAutoHyphens/>
+        <w:kinsoku/>
+        <w:wordWrap/>
+        <w:overflowPunct/>
+        <w:topLinePunct w:val="0"/>
+        <w:autoSpaceDE/>
+        <w:autoSpaceDN/>
+        <w:bidi w:val="0"/>
+        <w:adjustRightInd/>
+        <w:snapToGrid/>
+        <w:spacing w:after="0" w:line="240" w:lineRule="auto"/>
+        <w:textAlignment w:val="auto"/>
+        <w:rPr>
+          <w:rFonts w:hint="default"/>
+          <w:sz w:val="28"/>
+          <w:szCs w:val="28"/>
+          <w:lang w:val="ru-RU"/>
+        </w:rPr>
+      </w:pPr>
+    </w:p>
+    <w:p>
+      <w:pPr>
+        <w:keepNext w:val="0"/>
+        <w:keepLines w:val="0"/>
+        <w:pageBreakBefore w:val="0"/>
+        <w:widowControl/>
+        <w:numPr>
+          <w:ilvl w:val="0"/>
+          <w:numId w:val="0"/>
+        </w:numPr>
+        <w:tabs>
+          <w:tab w:val="left" w:pos="420"/>
+        </w:tabs>
+        <w:suppressAutoHyphens/>
+        <w:kinsoku/>
+        <w:wordWrap/>
+        <w:overflowPunct/>
+        <w:topLinePunct w:val="0"/>
+        <w:autoSpaceDE/>
+        <w:autoSpaceDN/>
+        <w:bidi w:val="0"/>
+        <w:adjustRightInd/>
+        <w:snapToGrid/>
+        <w:spacing w:after="0" w:line="240" w:lineRule="auto"/>
+        <w:jc w:val="center"/>
+        <w:textAlignment w:val="auto"/>
+      </w:pPr>
+      <w:r>
+        <w:drawing>
+          <wp:inline distT="0" distB="0" distL="114300" distR="114300">
+            <wp:extent cx="2893695" cy="1924050"/>
+            <wp:effectExtent l="0" t="0" r="0" b="0"/>
+            <wp:docPr id="5" name="Изображение 2"/>
+            <wp:cNvGraphicFramePr>
+              <a:graphicFrameLocks xmlns:a="http://schemas.openxmlformats.org/drawingml/2006/main" noChangeAspect="1"/>
+            </wp:cNvGraphicFramePr>
+            <a:graphic xmlns:a="http://schemas.openxmlformats.org/drawingml/2006/main">
+              <a:graphicData uri="http://schemas.openxmlformats.org/drawingml/2006/picture">
+                <pic:pic xmlns:pic="http://schemas.openxmlformats.org/drawingml/2006/picture">
+                  <pic:nvPicPr>
+                    <pic:cNvPr id="5" name="Изображение 2"/>
+                    <pic:cNvPicPr>
+                      <a:picLocks noChangeAspect="1"/>
+                    </pic:cNvPicPr>
+                  </pic:nvPicPr>
+                  <pic:blipFill>
+                    <a:blip r:embed="rId17"/>
+                    <a:srcRect t="5793" b="3732"/>
+                    <a:stretch>
+                      <a:fillRect/>
+                    </a:stretch>
+                  </pic:blipFill>
+                  <pic:spPr>
+                    <a:xfrm>
+                      <a:off x="0" y="0"/>
+                      <a:ext cx="2893695" cy="1924050"/>
+                    </a:xfrm>
+                    <a:prstGeom prst="rect">
+                      <a:avLst/>
+                    </a:prstGeom>
+                    <a:noFill/>
+                    <a:ln>
+                      <a:noFill/>
+                    </a:ln>
+                  </pic:spPr>
+                </pic:pic>
+              </a:graphicData>
+            </a:graphic>
+          </wp:inline>
+        </w:drawing>
+      </w:r>
+    </w:p>
+    <w:p>
+      <w:pPr>
+        <w:keepNext w:val="0"/>
+        <w:keepLines w:val="0"/>
+        <w:pageBreakBefore w:val="0"/>
+        <w:widowControl/>
+        <w:numPr>
+          <w:ilvl w:val="0"/>
+          <w:numId w:val="0"/>
+        </w:numPr>
+        <w:tabs>
+          <w:tab w:val="left" w:pos="420"/>
+        </w:tabs>
+        <w:suppressAutoHyphens/>
+        <w:kinsoku/>
+        <w:wordWrap/>
+        <w:overflowPunct/>
+        <w:topLinePunct w:val="0"/>
+        <w:autoSpaceDE/>
+        <w:autoSpaceDN/>
+        <w:bidi w:val="0"/>
+        <w:adjustRightInd/>
+        <w:snapToGrid/>
+        <w:spacing w:after="0" w:line="240" w:lineRule="auto"/>
+        <w:jc w:val="center"/>
+        <w:textAlignment w:val="auto"/>
+        <w:rPr>
+          <w:rFonts w:hint="default"/>
+          <w:sz w:val="28"/>
+          <w:szCs w:val="28"/>
+          <w:lang w:val="ru-RU"/>
+        </w:rPr>
+      </w:pPr>
+      <w:r>
+        <w:rPr>
+          <w:rFonts w:hint="default"/>
+          <w:sz w:val="28"/>
+          <w:szCs w:val="28"/>
+          <w:lang w:val="ru-RU"/>
+        </w:rPr>
+        <w:t>Страница авторизации</w:t>
+      </w:r>
+    </w:p>
+    <w:p>
+      <w:pPr>
+        <w:keepNext w:val="0"/>
+        <w:keepLines w:val="0"/>
+        <w:pageBreakBefore w:val="0"/>
+        <w:widowControl/>
+        <w:numPr>
+          <w:ilvl w:val="0"/>
+          <w:numId w:val="0"/>
+        </w:numPr>
+        <w:tabs>
+          <w:tab w:val="left" w:pos="420"/>
+        </w:tabs>
+        <w:suppressAutoHyphens/>
+        <w:kinsoku/>
+        <w:wordWrap/>
+        <w:overflowPunct/>
+        <w:topLinePunct w:val="0"/>
+        <w:autoSpaceDE/>
+        <w:autoSpaceDN/>
+        <w:bidi w:val="0"/>
+        <w:adjustRightInd/>
+        <w:snapToGrid/>
+        <w:spacing w:after="0" w:line="240" w:lineRule="auto"/>
+        <w:textAlignment w:val="auto"/>
+        <w:rPr>
+          <w:rFonts w:hint="default"/>
+          <w:sz w:val="28"/>
+          <w:szCs w:val="28"/>
+          <w:lang w:val="ru-RU"/>
+        </w:rPr>
+      </w:pPr>
+    </w:p>
+    <w:p>
+      <w:pPr>
+        <w:keepNext w:val="0"/>
+        <w:keepLines w:val="0"/>
+        <w:pageBreakBefore w:val="0"/>
+        <w:widowControl/>
+        <w:numPr>
+          <w:ilvl w:val="0"/>
+          <w:numId w:val="0"/>
+        </w:numPr>
+        <w:tabs>
+          <w:tab w:val="left" w:pos="420"/>
+        </w:tabs>
+        <w:suppressAutoHyphens/>
+        <w:kinsoku/>
+        <w:wordWrap/>
+        <w:overflowPunct/>
+        <w:topLinePunct w:val="0"/>
+        <w:autoSpaceDE/>
+        <w:autoSpaceDN/>
+        <w:bidi w:val="0"/>
+        <w:adjustRightInd/>
+        <w:snapToGrid/>
+        <w:spacing w:after="0" w:line="240" w:lineRule="auto"/>
+        <w:textAlignment w:val="auto"/>
+        <w:rPr>
+          <w:rFonts w:hint="default"/>
+          <w:sz w:val="28"/>
+          <w:szCs w:val="28"/>
+          <w:lang w:val="ru-RU"/>
+        </w:rPr>
+      </w:pPr>
+      <w:r>
+        <w:rPr>
+          <w:rFonts w:hint="default"/>
+          <w:sz w:val="28"/>
+          <w:szCs w:val="28"/>
+          <w:lang w:val="ru-RU"/>
+        </w:rPr>
+        <w:tab/>
+      </w:r>
+      <w:r>
+        <w:rPr>
+          <w:rFonts w:hint="default"/>
+          <w:sz w:val="28"/>
+          <w:szCs w:val="28"/>
+          <w:lang w:val="ru-RU"/>
+        </w:rPr>
+        <w:t xml:space="preserve">При инициировании запроса на авторизацию пользователя, программа проводит сопоставление данных клиента с записями в таблице "Users" базы данных. </w:t>
+      </w:r>
+    </w:p>
+    <w:p>
+      <w:pPr>
+        <w:keepNext w:val="0"/>
+        <w:keepLines w:val="0"/>
+        <w:pageBreakBefore w:val="0"/>
+        <w:widowControl/>
+        <w:numPr>
+          <w:ilvl w:val="0"/>
+          <w:numId w:val="0"/>
+        </w:numPr>
+        <w:tabs>
+          <w:tab w:val="left" w:pos="420"/>
+        </w:tabs>
+        <w:suppressAutoHyphens/>
+        <w:kinsoku/>
+        <w:wordWrap/>
+        <w:overflowPunct/>
+        <w:topLinePunct w:val="0"/>
+        <w:autoSpaceDE/>
+        <w:autoSpaceDN/>
+        <w:bidi w:val="0"/>
+        <w:adjustRightInd/>
+        <w:snapToGrid/>
+        <w:spacing w:after="0" w:line="240" w:lineRule="auto"/>
+        <w:textAlignment w:val="auto"/>
+        <w:rPr>
+          <w:rFonts w:hint="default"/>
+          <w:sz w:val="28"/>
+          <w:szCs w:val="28"/>
+          <w:lang w:val="ru-RU"/>
+        </w:rPr>
+      </w:pPr>
+      <w:r>
+        <w:rPr>
+          <w:rFonts w:hint="default"/>
+          <w:sz w:val="28"/>
+          <w:szCs w:val="28"/>
+          <w:lang w:val="ru-RU"/>
+        </w:rPr>
+        <w:tab/>
+      </w:r>
+      <w:r>
+        <w:rPr>
+          <w:rFonts w:hint="default"/>
+          <w:sz w:val="28"/>
+          <w:szCs w:val="28"/>
+          <w:lang w:val="ru-RU"/>
+        </w:rPr>
+        <w:t>При корректном вводе данных пользователь будет перенаправлен на главную страницу, где он сможет просмотреть свои личные данные, список обязательных правил безопасности для ознакомления, а также получать уведомления от администратора - инженера по технике безопасности.</w:t>
+      </w:r>
+    </w:p>
+    <w:p>
+      <w:pPr>
+        <w:keepNext w:val="0"/>
+        <w:keepLines w:val="0"/>
+        <w:pageBreakBefore w:val="0"/>
+        <w:widowControl/>
+        <w:numPr>
+          <w:ilvl w:val="0"/>
+          <w:numId w:val="0"/>
+        </w:numPr>
+        <w:tabs>
+          <w:tab w:val="left" w:pos="420"/>
+        </w:tabs>
+        <w:suppressAutoHyphens/>
+        <w:kinsoku/>
+        <w:wordWrap/>
+        <w:overflowPunct/>
+        <w:topLinePunct w:val="0"/>
+        <w:autoSpaceDE/>
+        <w:autoSpaceDN/>
+        <w:bidi w:val="0"/>
+        <w:adjustRightInd/>
+        <w:snapToGrid/>
+        <w:spacing w:after="0" w:line="240" w:lineRule="auto"/>
+        <w:textAlignment w:val="auto"/>
+        <w:rPr>
+          <w:rFonts w:hint="default"/>
+          <w:sz w:val="28"/>
+          <w:szCs w:val="28"/>
+          <w:lang w:val="ru-RU"/>
+        </w:rPr>
+      </w:pPr>
+      <w:r>
+        <w:rPr>
+          <w:rFonts w:hint="default"/>
+          <w:sz w:val="28"/>
+          <w:szCs w:val="28"/>
+          <w:lang w:val="ru-RU"/>
+        </w:rPr>
+        <w:tab/>
+      </w:r>
+      <w:r>
+        <w:rPr>
+          <w:rFonts w:hint="default"/>
+          <w:sz w:val="28"/>
+          <w:szCs w:val="28"/>
+          <w:lang w:val="ru-RU"/>
+        </w:rPr>
+        <w:t>Если пользователь обладает статусом администратора, ему будут предоставлены дополнительные возможности, такие как создание новых пользователей, отправка рассылок, мониторинг соблюдения правил техники безопасности другими пользователями и другие функции.</w:t>
+      </w:r>
+    </w:p>
+    <w:p>
+      <w:pPr>
+        <w:keepNext w:val="0"/>
+        <w:keepLines w:val="0"/>
+        <w:pageBreakBefore w:val="0"/>
+        <w:widowControl/>
+        <w:numPr>
+          <w:ilvl w:val="0"/>
+          <w:numId w:val="0"/>
+        </w:numPr>
+        <w:tabs>
+          <w:tab w:val="left" w:pos="420"/>
+        </w:tabs>
+        <w:suppressAutoHyphens/>
+        <w:kinsoku/>
+        <w:wordWrap/>
+        <w:overflowPunct/>
+        <w:topLinePunct w:val="0"/>
+        <w:autoSpaceDE/>
+        <w:autoSpaceDN/>
+        <w:bidi w:val="0"/>
+        <w:adjustRightInd/>
+        <w:snapToGrid/>
+        <w:spacing w:after="0" w:line="240" w:lineRule="auto"/>
+        <w:textAlignment w:val="auto"/>
+        <w:rPr>
+          <w:rFonts w:hint="default"/>
+          <w:sz w:val="28"/>
+          <w:szCs w:val="28"/>
+          <w:lang w:val="ru-RU"/>
+        </w:rPr>
+      </w:pPr>
+      <w:r>
+        <w:rPr>
+          <w:rFonts w:hint="default"/>
+          <w:sz w:val="28"/>
+          <w:szCs w:val="28"/>
+          <w:lang w:val="ru-RU"/>
+        </w:rPr>
+        <w:tab/>
+      </w:r>
+      <w:r>
+        <w:rPr>
+          <w:rFonts w:hint="default"/>
+          <w:sz w:val="28"/>
+          <w:szCs w:val="28"/>
+          <w:lang w:val="ru-RU"/>
+        </w:rPr>
+        <w:t>На главной странице все пользователи могут выбирать интересующие их статьи для ознакомления. Каждая статья хранится в таблице "Articles" и включает в себя текст статьи, а также тест с вопросами и ответами.</w:t>
+      </w:r>
+    </w:p>
+    <w:p>
+      <w:pPr>
+        <w:keepNext w:val="0"/>
+        <w:keepLines w:val="0"/>
+        <w:pageBreakBefore w:val="0"/>
+        <w:widowControl/>
+        <w:numPr>
+          <w:ilvl w:val="0"/>
+          <w:numId w:val="0"/>
+        </w:numPr>
+        <w:tabs>
+          <w:tab w:val="left" w:pos="420"/>
+        </w:tabs>
+        <w:suppressAutoHyphens/>
+        <w:kinsoku/>
+        <w:wordWrap/>
+        <w:overflowPunct/>
+        <w:topLinePunct w:val="0"/>
+        <w:autoSpaceDE/>
+        <w:autoSpaceDN/>
+        <w:bidi w:val="0"/>
+        <w:adjustRightInd/>
+        <w:snapToGrid/>
+        <w:spacing w:after="0" w:line="240" w:lineRule="auto"/>
+        <w:textAlignment w:val="auto"/>
+        <w:rPr>
+          <w:rFonts w:hint="default"/>
+          <w:sz w:val="28"/>
+          <w:szCs w:val="28"/>
+          <w:lang w:val="ru-RU"/>
+        </w:rPr>
+      </w:pPr>
+    </w:p>
+    <w:p>
+      <w:pPr>
+        <w:keepNext w:val="0"/>
+        <w:keepLines w:val="0"/>
+        <w:pageBreakBefore w:val="0"/>
+        <w:widowControl/>
+        <w:numPr>
+          <w:ilvl w:val="0"/>
+          <w:numId w:val="0"/>
+        </w:numPr>
+        <w:tabs>
+          <w:tab w:val="left" w:pos="420"/>
+        </w:tabs>
+        <w:suppressAutoHyphens/>
+        <w:kinsoku/>
+        <w:wordWrap/>
+        <w:overflowPunct/>
+        <w:topLinePunct w:val="0"/>
+        <w:autoSpaceDE/>
+        <w:autoSpaceDN/>
+        <w:bidi w:val="0"/>
+        <w:adjustRightInd/>
+        <w:snapToGrid/>
+        <w:spacing w:after="0" w:line="240" w:lineRule="auto"/>
+        <w:textAlignment w:val="auto"/>
+        <w:rPr>
+          <w:rFonts w:hint="default"/>
+          <w:sz w:val="28"/>
+          <w:szCs w:val="28"/>
+          <w:lang w:val="ru-RU"/>
+        </w:rPr>
+      </w:pPr>
+    </w:p>
+    <w:p>
+      <w:pPr>
+        <w:keepNext w:val="0"/>
+        <w:keepLines w:val="0"/>
+        <w:pageBreakBefore w:val="0"/>
+        <w:widowControl/>
+        <w:numPr>
+          <w:ilvl w:val="0"/>
+          <w:numId w:val="0"/>
+        </w:numPr>
+        <w:tabs>
+          <w:tab w:val="left" w:pos="420"/>
+        </w:tabs>
+        <w:suppressAutoHyphens/>
+        <w:kinsoku/>
+        <w:wordWrap/>
+        <w:overflowPunct/>
+        <w:topLinePunct w:val="0"/>
+        <w:autoSpaceDE/>
+        <w:autoSpaceDN/>
+        <w:bidi w:val="0"/>
+        <w:adjustRightInd/>
+        <w:snapToGrid/>
+        <w:spacing w:after="0" w:line="240" w:lineRule="auto"/>
+        <w:jc w:val="center"/>
+        <w:textAlignment w:val="auto"/>
+      </w:pPr>
+      <w:r>
+        <w:drawing>
+          <wp:inline distT="0" distB="0" distL="114300" distR="114300">
+            <wp:extent cx="5265420" cy="2193925"/>
+            <wp:effectExtent l="0" t="0" r="11430" b="15875"/>
+            <wp:docPr id="9" name="Изображение 4"/>
+            <wp:cNvGraphicFramePr>
+              <a:graphicFrameLocks xmlns:a="http://schemas.openxmlformats.org/drawingml/2006/main" noChangeAspect="1"/>
+            </wp:cNvGraphicFramePr>
+            <a:graphic xmlns:a="http://schemas.openxmlformats.org/drawingml/2006/main">
+              <a:graphicData uri="http://schemas.openxmlformats.org/drawingml/2006/picture">
+                <pic:pic xmlns:pic="http://schemas.openxmlformats.org/drawingml/2006/picture">
+                  <pic:nvPicPr>
+                    <pic:cNvPr id="9" name="Изображение 4"/>
+                    <pic:cNvPicPr>
+                      <a:picLocks noChangeAspect="1"/>
+                    </pic:cNvPicPr>
+                  </pic:nvPicPr>
+                  <pic:blipFill>
+                    <a:blip r:embed="rId18"/>
+                    <a:stretch>
+                      <a:fillRect/>
+                    </a:stretch>
+                  </pic:blipFill>
+                  <pic:spPr>
+                    <a:xfrm>
+                      <a:off x="0" y="0"/>
+                      <a:ext cx="5265420" cy="2193925"/>
+                    </a:xfrm>
+                    <a:prstGeom prst="rect">
+                      <a:avLst/>
+                    </a:prstGeom>
+                    <a:noFill/>
+                    <a:ln>
+                      <a:noFill/>
+                    </a:ln>
+                  </pic:spPr>
+                </pic:pic>
+              </a:graphicData>
+            </a:graphic>
+          </wp:inline>
+        </w:drawing>
+      </w:r>
+    </w:p>
+    <w:p>
+      <w:pPr>
+        <w:keepNext w:val="0"/>
+        <w:keepLines w:val="0"/>
+        <w:pageBreakBefore w:val="0"/>
+        <w:widowControl/>
+        <w:numPr>
+          <w:ilvl w:val="0"/>
+          <w:numId w:val="0"/>
+        </w:numPr>
+        <w:tabs>
+          <w:tab w:val="left" w:pos="420"/>
+        </w:tabs>
+        <w:suppressAutoHyphens/>
+        <w:kinsoku/>
+        <w:wordWrap/>
+        <w:overflowPunct/>
+        <w:topLinePunct w:val="0"/>
+        <w:autoSpaceDE/>
+        <w:autoSpaceDN/>
+        <w:bidi w:val="0"/>
+        <w:adjustRightInd/>
+        <w:snapToGrid/>
+        <w:spacing w:after="0" w:line="240" w:lineRule="auto"/>
+        <w:jc w:val="center"/>
+        <w:textAlignment w:val="auto"/>
+        <w:rPr>
+          <w:rFonts w:hint="default"/>
+          <w:sz w:val="28"/>
+          <w:szCs w:val="28"/>
+          <w:lang w:val="ru-RU"/>
+        </w:rPr>
+      </w:pPr>
+    </w:p>
+    <w:p>
+      <w:pPr>
+        <w:keepNext w:val="0"/>
+        <w:keepLines w:val="0"/>
+        <w:pageBreakBefore w:val="0"/>
+        <w:widowControl/>
+        <w:numPr>
+          <w:ilvl w:val="0"/>
+          <w:numId w:val="0"/>
+        </w:numPr>
+        <w:tabs>
+          <w:tab w:val="left" w:pos="420"/>
+        </w:tabs>
+        <w:suppressAutoHyphens/>
+        <w:kinsoku/>
+        <w:wordWrap/>
+        <w:overflowPunct/>
+        <w:topLinePunct w:val="0"/>
+        <w:autoSpaceDE/>
+        <w:autoSpaceDN/>
+        <w:bidi w:val="0"/>
+        <w:adjustRightInd/>
+        <w:snapToGrid/>
+        <w:spacing w:after="0" w:line="240" w:lineRule="auto"/>
+        <w:jc w:val="left"/>
+        <w:textAlignment w:val="auto"/>
+        <w:rPr>
+          <w:rFonts w:hint="default"/>
+          <w:sz w:val="28"/>
+          <w:szCs w:val="28"/>
+          <w:lang w:val="ru-RU"/>
+        </w:rPr>
+      </w:pPr>
+      <w:r>
+        <w:rPr>
+          <w:rFonts w:hint="default"/>
+          <w:sz w:val="28"/>
+          <w:szCs w:val="28"/>
+          <w:lang w:val="ru-RU"/>
+        </w:rPr>
+        <w:tab/>
+      </w:r>
+      <w:r>
+        <w:rPr>
+          <w:rFonts w:hint="default"/>
+          <w:sz w:val="28"/>
+          <w:szCs w:val="28"/>
+          <w:lang w:val="ru-RU"/>
+        </w:rPr>
+        <w:t>Инженер по технике безопасности будет ответственным за добавление и управление всем материалом. Ему будут предоставлены соответствующие функции для выполнения этих задач.</w:t>
+      </w:r>
+    </w:p>
+    <w:p>
+      <w:pPr>
+        <w:keepNext w:val="0"/>
+        <w:keepLines w:val="0"/>
+        <w:pageBreakBefore w:val="0"/>
+        <w:widowControl/>
+        <w:numPr>
+          <w:ilvl w:val="0"/>
+          <w:numId w:val="0"/>
+        </w:numPr>
+        <w:tabs>
+          <w:tab w:val="left" w:pos="420"/>
+        </w:tabs>
+        <w:suppressAutoHyphens/>
+        <w:kinsoku/>
+        <w:wordWrap/>
+        <w:overflowPunct/>
+        <w:topLinePunct w:val="0"/>
+        <w:autoSpaceDE/>
+        <w:autoSpaceDN/>
+        <w:bidi w:val="0"/>
+        <w:adjustRightInd/>
+        <w:snapToGrid/>
+        <w:spacing w:after="0" w:line="240" w:lineRule="auto"/>
+        <w:textAlignment w:val="auto"/>
+        <w:rPr>
+          <w:rFonts w:hint="default"/>
+          <w:sz w:val="28"/>
+          <w:szCs w:val="28"/>
+          <w:lang w:val="ru-RU"/>
+        </w:rPr>
+      </w:pPr>
+    </w:p>
+    <w:p>
+      <w:pPr>
+        <w:keepNext w:val="0"/>
+        <w:keepLines w:val="0"/>
+        <w:pageBreakBefore w:val="0"/>
+        <w:widowControl/>
+        <w:numPr>
+          <w:ilvl w:val="0"/>
+          <w:numId w:val="0"/>
+        </w:numPr>
+        <w:tabs>
+          <w:tab w:val="left" w:pos="420"/>
+        </w:tabs>
+        <w:suppressAutoHyphens/>
+        <w:kinsoku/>
+        <w:wordWrap/>
+        <w:overflowPunct/>
+        <w:topLinePunct w:val="0"/>
+        <w:autoSpaceDE/>
+        <w:autoSpaceDN/>
+        <w:bidi w:val="0"/>
+        <w:adjustRightInd/>
+        <w:snapToGrid/>
+        <w:spacing w:after="0" w:line="240" w:lineRule="auto"/>
+        <w:jc w:val="center"/>
+        <w:textAlignment w:val="auto"/>
+        <w:rPr>
+          <w:rFonts w:hint="default"/>
+          <w:sz w:val="28"/>
+          <w:szCs w:val="28"/>
+          <w:lang w:val="ru-RU"/>
+        </w:rPr>
+      </w:pPr>
+      <w:r>
+        <w:rPr>
+          <w:rFonts w:hint="default"/>
+          <w:sz w:val="28"/>
+          <w:szCs w:val="28"/>
+          <w:lang w:val="ru-RU"/>
+        </w:rPr>
+        <w:t>Карточки статей по ТБ</w:t>
+      </w:r>
+    </w:p>
+    <w:p>
+      <w:pPr>
+        <w:keepNext w:val="0"/>
+        <w:keepLines w:val="0"/>
+        <w:pageBreakBefore w:val="0"/>
+        <w:widowControl/>
+        <w:numPr>
+          <w:ilvl w:val="0"/>
+          <w:numId w:val="0"/>
+        </w:numPr>
+        <w:tabs>
+          <w:tab w:val="left" w:pos="420"/>
+        </w:tabs>
+        <w:suppressAutoHyphens/>
+        <w:kinsoku/>
+        <w:wordWrap/>
+        <w:overflowPunct/>
+        <w:topLinePunct w:val="0"/>
+        <w:autoSpaceDE/>
+        <w:autoSpaceDN/>
+        <w:bidi w:val="0"/>
+        <w:adjustRightInd/>
+        <w:snapToGrid/>
+        <w:spacing w:after="0" w:line="240" w:lineRule="auto"/>
+        <w:textAlignment w:val="auto"/>
+        <w:rPr>
+          <w:rFonts w:hint="default"/>
+          <w:sz w:val="28"/>
+          <w:szCs w:val="28"/>
+          <w:lang w:val="ru-RU"/>
+        </w:rPr>
+      </w:pPr>
+    </w:p>
+    <w:p>
+      <w:pPr>
+        <w:keepNext w:val="0"/>
+        <w:keepLines w:val="0"/>
+        <w:pageBreakBefore w:val="0"/>
+        <w:widowControl/>
+        <w:numPr>
+          <w:ilvl w:val="0"/>
+          <w:numId w:val="0"/>
+        </w:numPr>
+        <w:tabs>
+          <w:tab w:val="left" w:pos="420"/>
+        </w:tabs>
+        <w:suppressAutoHyphens/>
+        <w:kinsoku/>
+        <w:wordWrap/>
+        <w:overflowPunct/>
+        <w:topLinePunct w:val="0"/>
+        <w:autoSpaceDE/>
+        <w:autoSpaceDN/>
+        <w:bidi w:val="0"/>
+        <w:adjustRightInd/>
+        <w:snapToGrid/>
+        <w:spacing w:after="0" w:line="240" w:lineRule="auto"/>
+        <w:jc w:val="center"/>
+        <w:textAlignment w:val="auto"/>
+        <w:rPr>
+          <w:rFonts w:hint="default"/>
+          <w:sz w:val="28"/>
+          <w:szCs w:val="28"/>
+          <w:lang w:val="ru-RU"/>
+        </w:rPr>
+      </w:pPr>
+      <w:r>
+        <w:drawing>
+          <wp:inline distT="0" distB="0" distL="114300" distR="114300">
+            <wp:extent cx="5269865" cy="2874645"/>
+            <wp:effectExtent l="0" t="0" r="6985" b="1905"/>
+            <wp:docPr id="10" name="Изображение 5"/>
+            <wp:cNvGraphicFramePr>
+              <a:graphicFrameLocks xmlns:a="http://schemas.openxmlformats.org/drawingml/2006/main" noChangeAspect="1"/>
+            </wp:cNvGraphicFramePr>
+            <a:graphic xmlns:a="http://schemas.openxmlformats.org/drawingml/2006/main">
+              <a:graphicData uri="http://schemas.openxmlformats.org/drawingml/2006/picture">
+                <pic:pic xmlns:pic="http://schemas.openxmlformats.org/drawingml/2006/picture">
+                  <pic:nvPicPr>
+                    <pic:cNvPr id="10" name="Изображение 5"/>
+                    <pic:cNvPicPr>
+                      <a:picLocks noChangeAspect="1"/>
+                    </pic:cNvPicPr>
+                  </pic:nvPicPr>
+                  <pic:blipFill>
+                    <a:blip r:embed="rId19"/>
+                    <a:stretch>
+                      <a:fillRect/>
+                    </a:stretch>
+                  </pic:blipFill>
+                  <pic:spPr>
+                    <a:xfrm>
+                      <a:off x="0" y="0"/>
+                      <a:ext cx="5269865" cy="2874645"/>
+                    </a:xfrm>
+                    <a:prstGeom prst="rect">
+                      <a:avLst/>
+                    </a:prstGeom>
+                    <a:noFill/>
+                    <a:ln>
+                      <a:noFill/>
+                    </a:ln>
+                  </pic:spPr>
+                </pic:pic>
+              </a:graphicData>
+            </a:graphic>
+          </wp:inline>
+        </w:drawing>
+      </w:r>
     </w:p>
     <w:p>
       <w:pPr>
@@ -5571,7 +6689,7 @@
         </w:numPr>
         <w:suppressAutoHyphens/>
         <w:spacing w:after="0" w:line="240" w:lineRule="auto"/>
-        <w:jc w:val="center"/>
+        <w:jc w:val="both"/>
         <w:rPr>
           <w:rFonts w:hint="default" w:ascii="Times New Roman" w:hAnsi="Times New Roman" w:eastAsia="Arial" w:cs="Times New Roman"/>
           <w:i w:val="0"/>
@@ -5590,12 +6708,199 @@
       <w:pPr>
         <w:bidi w:val="0"/>
         <w:ind w:left="0" w:leftChars="0" w:firstLine="0" w:firstLineChars="0"/>
-        <w:rPr>
-          <w:rFonts w:hint="default"/>
-          <w:sz w:val="28"/>
-          <w:szCs w:val="28"/>
-        </w:rPr>
-      </w:pPr>
+        <w:jc w:val="center"/>
+        <w:rPr>
+          <w:rFonts w:hint="default"/>
+          <w:sz w:val="28"/>
+          <w:szCs w:val="28"/>
+          <w:lang w:val="ru-RU"/>
+        </w:rPr>
+      </w:pPr>
+      <w:r>
+        <w:rPr>
+          <w:rFonts w:hint="default"/>
+          <w:sz w:val="28"/>
+          <w:szCs w:val="28"/>
+          <w:lang w:val="ru-RU"/>
+        </w:rPr>
+        <w:t>Страница содержания статьи (правила)</w:t>
+      </w:r>
+    </w:p>
+    <w:p>
+      <w:pPr>
+        <w:keepNext w:val="0"/>
+        <w:keepLines w:val="0"/>
+        <w:pageBreakBefore w:val="0"/>
+        <w:widowControl/>
+        <w:numPr>
+          <w:ilvl w:val="0"/>
+          <w:numId w:val="0"/>
+        </w:numPr>
+        <w:tabs>
+          <w:tab w:val="left" w:pos="420"/>
+        </w:tabs>
+        <w:suppressAutoHyphens/>
+        <w:kinsoku/>
+        <w:wordWrap/>
+        <w:overflowPunct/>
+        <w:topLinePunct w:val="0"/>
+        <w:autoSpaceDE/>
+        <w:autoSpaceDN/>
+        <w:bidi w:val="0"/>
+        <w:adjustRightInd/>
+        <w:snapToGrid/>
+        <w:spacing w:after="0" w:line="240" w:lineRule="auto"/>
+        <w:jc w:val="left"/>
+        <w:textAlignment w:val="auto"/>
+        <w:rPr>
+          <w:rFonts w:hint="default"/>
+          <w:sz w:val="28"/>
+          <w:szCs w:val="28"/>
+          <w:lang w:val="ru-RU"/>
+        </w:rPr>
+      </w:pPr>
+    </w:p>
+    <w:p>
+      <w:pPr>
+        <w:keepNext w:val="0"/>
+        <w:keepLines w:val="0"/>
+        <w:pageBreakBefore w:val="0"/>
+        <w:widowControl/>
+        <w:numPr>
+          <w:ilvl w:val="0"/>
+          <w:numId w:val="0"/>
+        </w:numPr>
+        <w:tabs>
+          <w:tab w:val="left" w:pos="420"/>
+        </w:tabs>
+        <w:suppressAutoHyphens/>
+        <w:kinsoku/>
+        <w:wordWrap/>
+        <w:overflowPunct/>
+        <w:topLinePunct w:val="0"/>
+        <w:autoSpaceDE/>
+        <w:autoSpaceDN/>
+        <w:bidi w:val="0"/>
+        <w:adjustRightInd/>
+        <w:snapToGrid/>
+        <w:spacing w:after="0" w:line="240" w:lineRule="auto"/>
+        <w:jc w:val="left"/>
+        <w:textAlignment w:val="auto"/>
+        <w:rPr>
+          <w:rFonts w:hint="default"/>
+          <w:sz w:val="28"/>
+          <w:szCs w:val="28"/>
+          <w:lang w:val="ru-RU"/>
+        </w:rPr>
+      </w:pPr>
+      <w:r>
+        <w:rPr>
+          <w:rFonts w:hint="default"/>
+          <w:sz w:val="28"/>
+          <w:szCs w:val="28"/>
+          <w:lang w:val="ru-RU"/>
+        </w:rPr>
+        <w:tab/>
+      </w:r>
+      <w:r>
+        <w:rPr>
+          <w:rFonts w:hint="default"/>
+          <w:sz w:val="28"/>
+          <w:szCs w:val="28"/>
+          <w:lang w:val="ru-RU"/>
+        </w:rPr>
+        <w:t>В процессе изучения материала в программе будет предоставлена возможность добавить тестовый материал, где пользователь должен будет проверить и подтвердить усвоенные знания.</w:t>
+      </w:r>
+    </w:p>
+    <w:p>
+      <w:pPr>
+        <w:keepNext w:val="0"/>
+        <w:keepLines w:val="0"/>
+        <w:pageBreakBefore w:val="0"/>
+        <w:widowControl/>
+        <w:numPr>
+          <w:ilvl w:val="0"/>
+          <w:numId w:val="0"/>
+        </w:numPr>
+        <w:tabs>
+          <w:tab w:val="left" w:pos="420"/>
+        </w:tabs>
+        <w:suppressAutoHyphens/>
+        <w:kinsoku/>
+        <w:wordWrap/>
+        <w:overflowPunct/>
+        <w:topLinePunct w:val="0"/>
+        <w:autoSpaceDE/>
+        <w:autoSpaceDN/>
+        <w:bidi w:val="0"/>
+        <w:adjustRightInd/>
+        <w:snapToGrid/>
+        <w:spacing w:after="0" w:line="240" w:lineRule="auto"/>
+        <w:jc w:val="left"/>
+        <w:textAlignment w:val="auto"/>
+        <w:rPr>
+          <w:rFonts w:hint="default"/>
+          <w:sz w:val="28"/>
+          <w:szCs w:val="28"/>
+          <w:lang w:val="en-US"/>
+        </w:rPr>
+      </w:pPr>
+    </w:p>
+    <w:p>
+      <w:pPr>
+        <w:bidi w:val="0"/>
+        <w:ind w:left="0" w:leftChars="0" w:firstLine="0" w:firstLineChars="0"/>
+        <w:jc w:val="center"/>
+        <w:rPr>
+          <w:rFonts w:hint="default"/>
+          <w:sz w:val="28"/>
+          <w:szCs w:val="28"/>
+          <w:lang w:val="en-US"/>
+        </w:rPr>
+      </w:pPr>
+      <w:r>
+        <w:drawing>
+          <wp:inline distT="0" distB="0" distL="114300" distR="114300">
+            <wp:extent cx="4063365" cy="1569720"/>
+            <wp:effectExtent l="0" t="0" r="13335" b="11430"/>
+            <wp:docPr id="12" name="Изображение 6"/>
+            <wp:cNvGraphicFramePr>
+              <a:graphicFrameLocks xmlns:a="http://schemas.openxmlformats.org/drawingml/2006/main" noChangeAspect="1"/>
+            </wp:cNvGraphicFramePr>
+            <a:graphic xmlns:a="http://schemas.openxmlformats.org/drawingml/2006/main">
+              <a:graphicData uri="http://schemas.openxmlformats.org/drawingml/2006/picture">
+                <pic:pic xmlns:pic="http://schemas.openxmlformats.org/drawingml/2006/picture">
+                  <pic:nvPicPr>
+                    <pic:cNvPr id="12" name="Изображение 6"/>
+                    <pic:cNvPicPr>
+                      <a:picLocks noChangeAspect="1"/>
+                    </pic:cNvPicPr>
+                  </pic:nvPicPr>
+                  <pic:blipFill>
+                    <a:blip r:embed="rId20"/>
+                    <a:stretch>
+                      <a:fillRect/>
+                    </a:stretch>
+                  </pic:blipFill>
+                  <pic:spPr>
+                    <a:xfrm>
+                      <a:off x="0" y="0"/>
+                      <a:ext cx="4063365" cy="1569720"/>
+                    </a:xfrm>
+                    <a:prstGeom prst="rect">
+                      <a:avLst/>
+                    </a:prstGeom>
+                    <a:noFill/>
+                    <a:ln>
+                      <a:noFill/>
+                    </a:ln>
+                  </pic:spPr>
+                </pic:pic>
+              </a:graphicData>
+            </a:graphic>
+          </wp:inline>
+        </w:drawing>
+      </w:r>
     </w:p>
     <w:p>
       <w:pPr>
@@ -5620,16 +6925,9 @@
         <w:spacing w:after="0" w:line="240" w:lineRule="auto"/>
         <w:textAlignment w:val="auto"/>
         <w:rPr>
-          <w:rFonts w:hint="default" w:ascii="Segoe UI" w:hAnsi="Segoe UI" w:eastAsia="Segoe UI" w:cs="Segoe UI"/>
-          <w:i w:val="0"/>
-          <w:iCs w:val="0"/>
-          <w:caps w:val="0"/>
-          <w:color w:val="374151"/>
-          <w:spacing w:val="0"/>
-          <w:sz w:val="24"/>
-          <w:szCs w:val="24"/>
-          <w:shd w:val="clear" w:fill="F7F7F8"/>
-          <w:lang w:val="en-US"/>
+          <w:rFonts w:hint="default" w:ascii="Times New Roman" w:hAnsi="Times New Roman" w:eastAsia="SimSun" w:cs="Times New Roman"/>
+          <w:sz w:val="28"/>
+          <w:szCs w:val="28"/>
         </w:rPr>
       </w:pPr>
     </w:p>
@@ -5654,11 +6952,164 @@
         <w:adjustRightInd/>
         <w:snapToGrid/>
         <w:spacing w:after="0" w:line="240" w:lineRule="auto"/>
-        <w:textAlignment w:val="auto"/>
-        <w:rPr>
-          <w:rFonts w:hint="default" w:ascii="Times New Roman" w:hAnsi="Times New Roman" w:eastAsia="SimSun" w:cs="Times New Roman"/>
-          <w:sz w:val="28"/>
-          <w:szCs w:val="28"/>
+        <w:jc w:val="center"/>
+        <w:textAlignment w:val="auto"/>
+        <w:rPr>
+          <w:rFonts w:hint="default" w:eastAsia="SimSun" w:cs="Times New Roman"/>
+          <w:sz w:val="28"/>
+          <w:szCs w:val="28"/>
+          <w:lang w:val="ru-RU"/>
+        </w:rPr>
+      </w:pPr>
+      <w:r>
+        <w:rPr>
+          <w:rFonts w:hint="default" w:eastAsia="SimSun" w:cs="Times New Roman"/>
+          <w:sz w:val="28"/>
+          <w:szCs w:val="28"/>
+          <w:lang w:val="ru-RU"/>
+        </w:rPr>
+        <w:t>Форма с вопросами по пройденному материал</w:t>
+      </w:r>
+    </w:p>
+    <w:p>
+      <w:pPr>
+        <w:keepNext w:val="0"/>
+        <w:keepLines w:val="0"/>
+        <w:pageBreakBefore w:val="0"/>
+        <w:widowControl/>
+        <w:numPr>
+          <w:ilvl w:val="0"/>
+          <w:numId w:val="0"/>
+        </w:numPr>
+        <w:suppressAutoHyphens/>
+        <w:kinsoku/>
+        <w:wordWrap/>
+        <w:overflowPunct/>
+        <w:topLinePunct w:val="0"/>
+        <w:autoSpaceDE/>
+        <w:autoSpaceDN/>
+        <w:bidi w:val="0"/>
+        <w:adjustRightInd/>
+        <w:snapToGrid/>
+        <w:spacing w:after="0" w:line="240" w:lineRule="auto"/>
+        <w:jc w:val="center"/>
+        <w:textAlignment w:val="auto"/>
+        <w:rPr>
+          <w:rFonts w:hint="default" w:eastAsia="SimSun" w:cs="Times New Roman"/>
+          <w:sz w:val="28"/>
+          <w:szCs w:val="28"/>
+          <w:lang w:val="ru-RU"/>
+        </w:rPr>
+      </w:pPr>
+    </w:p>
+    <w:p>
+      <w:pPr>
+        <w:keepNext w:val="0"/>
+        <w:keepLines w:val="0"/>
+        <w:pageBreakBefore w:val="0"/>
+        <w:widowControl/>
+        <w:numPr>
+          <w:ilvl w:val="0"/>
+          <w:numId w:val="0"/>
+        </w:numPr>
+        <w:suppressAutoHyphens/>
+        <w:kinsoku/>
+        <w:wordWrap/>
+        <w:overflowPunct/>
+        <w:topLinePunct w:val="0"/>
+        <w:autoSpaceDE/>
+        <w:autoSpaceDN/>
+        <w:bidi w:val="0"/>
+        <w:adjustRightInd/>
+        <w:snapToGrid/>
+        <w:spacing w:after="0" w:line="240" w:lineRule="auto"/>
+        <w:jc w:val="left"/>
+        <w:textAlignment w:val="auto"/>
+        <w:rPr>
+          <w:rFonts w:hint="default" w:eastAsia="SimSun" w:cs="Times New Roman"/>
+          <w:sz w:val="28"/>
+          <w:szCs w:val="28"/>
+          <w:lang w:val="ru-RU"/>
+        </w:rPr>
+      </w:pPr>
+      <w:r>
+        <w:rPr>
+          <w:rFonts w:hint="default" w:eastAsia="SimSun" w:cs="Times New Roman"/>
+          <w:sz w:val="28"/>
+          <w:szCs w:val="28"/>
+          <w:lang w:val="ru-RU"/>
+        </w:rPr>
+        <w:tab/>
+      </w:r>
+      <w:r>
+        <w:rPr>
+          <w:rFonts w:hint="default" w:eastAsia="SimSun" w:cs="Times New Roman"/>
+          <w:sz w:val="28"/>
+          <w:szCs w:val="28"/>
+          <w:lang w:val="ru-RU"/>
+        </w:rPr>
+        <w:t>Все данные будут регистрироваться у администратора, что позволит ему непрерывно отслеживать уровень осведомлённости других сотрудников по различным вопросам техники безопасности.</w:t>
+      </w:r>
+    </w:p>
+    <w:p>
+      <w:pPr>
+        <w:keepNext w:val="0"/>
+        <w:keepLines w:val="0"/>
+        <w:pageBreakBefore w:val="0"/>
+        <w:widowControl/>
+        <w:numPr>
+          <w:ilvl w:val="0"/>
+          <w:numId w:val="0"/>
+        </w:numPr>
+        <w:suppressAutoHyphens/>
+        <w:kinsoku/>
+        <w:wordWrap/>
+        <w:overflowPunct/>
+        <w:topLinePunct w:val="0"/>
+        <w:autoSpaceDE/>
+        <w:autoSpaceDN/>
+        <w:bidi w:val="0"/>
+        <w:adjustRightInd/>
+        <w:snapToGrid/>
+        <w:spacing w:after="0" w:line="240" w:lineRule="auto"/>
+        <w:jc w:val="left"/>
+        <w:textAlignment w:val="auto"/>
+        <w:rPr>
+          <w:rFonts w:hint="default" w:eastAsia="SimSun" w:cs="Times New Roman"/>
+          <w:sz w:val="28"/>
+          <w:szCs w:val="28"/>
+          <w:lang w:val="ru-RU"/>
+        </w:rPr>
+      </w:pPr>
+    </w:p>
+    <w:p>
+      <w:pPr>
+        <w:keepNext w:val="0"/>
+        <w:keepLines w:val="0"/>
+        <w:pageBreakBefore w:val="0"/>
+        <w:widowControl/>
+        <w:numPr>
+          <w:ilvl w:val="0"/>
+          <w:numId w:val="0"/>
+        </w:numPr>
+        <w:suppressAutoHyphens/>
+        <w:kinsoku/>
+        <w:wordWrap/>
+        <w:overflowPunct/>
+        <w:topLinePunct w:val="0"/>
+        <w:autoSpaceDE/>
+        <w:autoSpaceDN/>
+        <w:bidi w:val="0"/>
+        <w:adjustRightInd/>
+        <w:snapToGrid/>
+        <w:spacing w:after="0" w:line="240" w:lineRule="auto"/>
+        <w:jc w:val="left"/>
+        <w:textAlignment w:val="auto"/>
+        <w:rPr>
+          <w:rFonts w:hint="default" w:eastAsia="SimSun" w:cs="Times New Roman"/>
+          <w:sz w:val="28"/>
+          <w:szCs w:val="28"/>
+          <w:lang w:val="ru-RU"/>
         </w:rPr>
       </w:pPr>
     </w:p>
@@ -7077,7 +8528,7 @@
     <w:lsdException w:qFormat="1" w:unhideWhenUsed="0" w:uiPriority="0" w:semiHidden="0" w:name="Title"/>
     <w:lsdException w:unhideWhenUsed="0" w:uiPriority="0" w:semiHidden="0" w:name="Closing"/>
     <w:lsdException w:unhideWhenUsed="0" w:uiPriority="0" w:semiHidden="0" w:name="Signature"/>
-    <w:lsdException w:unhideWhenUsed="0" w:uiPriority="0" w:name="Default Paragraph Font"/>
+    <w:lsdException w:qFormat="1" w:unhideWhenUsed="0" w:uiPriority="0" w:name="Default Paragraph Font"/>
     <w:lsdException w:unhideWhenUsed="0" w:uiPriority="0" w:semiHidden="0" w:name="Body Text"/>
     <w:lsdException w:unhideWhenUsed="0" w:uiPriority="0" w:semiHidden="0" w:name="Body Text Indent"/>
     <w:lsdException w:unhideWhenUsed="0" w:uiPriority="0" w:semiHidden="0" w:name="List Continue"/>
@@ -7104,8 +8555,6 @@
     <w:lsdException w:unhideWhenUsed="0" w:uiPriority="0" w:semiHidden="0" w:name="Document Map"/>
     <w:lsdException w:unhideWhenUsed="0" w:uiPriority="0" w:semiHidden="0" w:name="Plain Text"/>
     <w:lsdException w:unhideWhenUsed="0" w:uiPriority="0" w:semiHidden="0" w:name="E-mail Signature"/>
-    <w:lsdException w:unhideWhenUsed="0" w:uiPriority="0" w:semiHidden="0" w:name=""/>
-    <w:lsdException w:unhideWhenUsed="0" w:uiPriority="0" w:semiHidden="0" w:name=""/>
     <w:lsdException w:unhideWhenUsed="0" w:uiPriority="0" w:semiHidden="0" w:name="Normal (Web)"/>
     <w:lsdException w:unhideWhenUsed="0" w:uiPriority="0" w:semiHidden="0" w:name="HTML Acronym"/>
     <w:lsdException w:unhideWhenUsed="0" w:uiPriority="0" w:semiHidden="0" w:name="HTML Address"/>
@@ -7117,7 +8566,7 @@
     <w:lsdException w:unhideWhenUsed="0" w:uiPriority="0" w:semiHidden="0" w:name="HTML Sample"/>
     <w:lsdException w:unhideWhenUsed="0" w:uiPriority="0" w:semiHidden="0" w:name="HTML Typewriter"/>
     <w:lsdException w:unhideWhenUsed="0" w:uiPriority="0" w:semiHidden="0" w:name="HTML Variable"/>
-    <w:lsdException w:unhideWhenUsed="0" w:uiPriority="0" w:name="Normal Table"/>
+    <w:lsdException w:qFormat="1" w:unhideWhenUsed="0" w:uiPriority="0" w:name="Normal Table"/>
     <w:lsdException w:unhideWhenUsed="0" w:uiPriority="0" w:semiHidden="0" w:name="annotation subject"/>
     <w:lsdException w:unhideWhenUsed="0" w:uiPriority="0" w:semiHidden="0" w:name="Table Simple 1"/>
     <w:lsdException w:unhideWhenUsed="0" w:uiPriority="0" w:semiHidden="0" w:name="Table Simple 2"/>
@@ -7252,11 +8701,13 @@
   <w:style w:type="character" w:default="1" w:styleId="5">
     <w:name w:val="Default Paragraph Font"/>
     <w:semiHidden/>
+    <w:qFormat/>
     <w:uiPriority w:val="0"/>
   </w:style>
   <w:style w:type="table" w:default="1" w:styleId="6">
     <w:name w:val="Normal Table"/>
     <w:semiHidden/>
+    <w:qFormat/>
     <w:uiPriority w:val="0"/>
     <w:tblPr>
       <w:tblCellMar>
@@ -7364,10 +8815,11 @@
       <w:szCs w:val="28"/>
     </w:rPr>
   </w:style>
-  <w:style w:type="paragraph" w:styleId="14">
-    <w:name w:val=""/>
+  <w:style w:type="paragraph" w:customStyle="1" w:styleId="14">
+    <w:name w:val="_Style 13"/>
     <w:basedOn w:val="1"/>
     <w:next w:val="1"/>
+    <w:qFormat/>
     <w:uiPriority w:val="0"/>
     <w:pPr>
       <w:pBdr>
@@ -7381,10 +8833,47 @@
       <w:sz w:val="16"/>
     </w:rPr>
   </w:style>
-  <w:style w:type="paragraph" w:styleId="15">
-    <w:name w:val=""/>
+  <w:style w:type="paragraph" w:customStyle="1" w:styleId="15">
+    <w:name w:val="_Style 14"/>
     <w:basedOn w:val="1"/>
     <w:next w:val="1"/>
+    <w:qFormat/>
+    <w:uiPriority w:val="0"/>
+    <w:pPr>
+      <w:pBdr>
+        <w:top w:val="single" w:color="auto" w:sz="6" w:space="1"/>
+      </w:pBdr>
+      <w:jc w:val="center"/>
+    </w:pPr>
+    <w:rPr>
+      <w:rFonts w:ascii="Arial" w:eastAsia="SimSun"/>
+      <w:vanish/>
+      <w:sz w:val="16"/>
+    </w:rPr>
+  </w:style>
+  <w:style w:type="paragraph" w:customStyle="1" w:styleId="16">
+    <w:name w:val="_Style 15"/>
+    <w:basedOn w:val="1"/>
+    <w:next w:val="1"/>
+    <w:qFormat/>
+    <w:uiPriority w:val="0"/>
+    <w:pPr>
+      <w:pBdr>
+        <w:bottom w:val="single" w:color="auto" w:sz="6" w:space="1"/>
+      </w:pBdr>
+      <w:jc w:val="center"/>
+    </w:pPr>
+    <w:rPr>
+      <w:rFonts w:ascii="Arial" w:eastAsia="SimSun"/>
+      <w:vanish/>
+      <w:sz w:val="16"/>
+    </w:rPr>
+  </w:style>
+  <w:style w:type="paragraph" w:customStyle="1" w:styleId="17">
+    <w:name w:val="_Style 16"/>
+    <w:basedOn w:val="1"/>
+    <w:next w:val="1"/>
+    <w:qFormat/>
     <w:uiPriority w:val="0"/>
     <w:pPr>
       <w:pBdr>

</xml_diff>